<commit_message>
Checked Predein's referat for PPR
</commit_message>
<xml_diff>
--- a/5kurs/graf/Predein521PPRreferat.docx
+++ b/5kurs/graf/Predein521PPRreferat.docx
@@ -565,6 +565,53 @@
         </w:rPr>
         <w:t>Граф Анастасия Андреевна</w:t>
       </w:r>
+      <w:proofErr w:type="gramStart"/>
+      <w:r>
+        <w:rPr>
+          <w:rFonts w:cs="Times New Roman"/>
+          <w:szCs w:val="28"/>
+        </w:rPr>
+        <w:t xml:space="preserve"> </w:t>
+      </w:r>
+      <w:r>
+        <w:rPr>
+          <w:rFonts w:cs="Times New Roman"/>
+          <w:szCs w:val="28"/>
+        </w:rPr>
+        <w:t>,</w:t>
+      </w:r>
+      <w:proofErr w:type="gramEnd"/>
+      <w:r>
+        <w:rPr>
+          <w:rFonts w:cs="Times New Roman"/>
+          <w:szCs w:val="28"/>
+        </w:rPr>
+        <w:t xml:space="preserve"> </w:t>
+      </w:r>
+      <w:r>
+        <w:rPr>
+          <w:rFonts w:eastAsia="Calibri" w:cs="Times New Roman"/>
+          <w:bCs/>
+          <w:szCs w:val="28"/>
+        </w:rPr>
+        <w:t>с</w:t>
+      </w:r>
+      <w:r>
+        <w:rPr>
+          <w:rFonts w:eastAsia="Calibri" w:cs="Times New Roman"/>
+          <w:bCs/>
+          <w:szCs w:val="28"/>
+        </w:rPr>
+        <w:t>тарший преподаватель кафедры "Математика и информатика"</w:t>
+      </w:r>
+    </w:p>
+    <w:p>
+      <w:pPr>
+        <w:rPr>
+          <w:rFonts w:eastAsia="Calibri" w:cs="Times New Roman"/>
+          <w:szCs w:val="28"/>
+        </w:rPr>
+      </w:pPr>
     </w:p>
     <w:p>
       <w:pPr>
@@ -582,20 +629,7 @@
     </w:p>
     <w:p>
       <w:pPr>
-        <w:rPr>
-          <w:szCs w:val="28"/>
-        </w:rPr>
-      </w:pPr>
-    </w:p>
-    <w:p>
-      <w:pPr>
-        <w:rPr>
-          <w:szCs w:val="28"/>
-        </w:rPr>
-      </w:pPr>
-    </w:p>
-    <w:p>
-      <w:pPr>
+        <w:ind w:firstLine="0"/>
         <w:rPr>
           <w:szCs w:val="28"/>
         </w:rPr>
@@ -625,11 +659,10 @@
     <w:sdt>
       <w:sdtPr>
         <w:rPr>
-          <w:rFonts w:ascii="Times New Roman" w:eastAsiaTheme="minorHAnsi" w:hAnsi="Times New Roman" w:cstheme="minorBidi"/>
+          <w:rFonts w:ascii="Times New Roman" w:eastAsiaTheme="minorHAnsi" w:hAnsi="Times New Roman" w:cs="Times New Roman"/>
           <w:b w:val="0"/>
           <w:bCs w:val="0"/>
           <w:color w:val="auto"/>
-          <w:szCs w:val="20"/>
         </w:rPr>
         <w:id w:val="-183601396"/>
         <w:docPartObj>
@@ -639,19 +672,34 @@
       </w:sdtPr>
       <w:sdtEndPr>
         <w:rPr>
-          <w:rFonts w:cs="Times New Roman"/>
+          <w:szCs w:val="20"/>
         </w:rPr>
       </w:sdtEndPr>
       <w:sdtContent>
         <w:p>
           <w:pPr>
             <w:pStyle w:val="af2"/>
+            <w:rPr>
+              <w:rFonts w:ascii="Times New Roman" w:hAnsi="Times New Roman" w:cs="Times New Roman"/>
+            </w:rPr>
           </w:pPr>
           <w:r>
+            <w:rPr>
+              <w:rFonts w:ascii="Times New Roman" w:hAnsi="Times New Roman" w:cs="Times New Roman"/>
+              <w:b w:val="0"/>
+              <w:color w:val="000000" w:themeColor="text1"/>
+            </w:rPr>
             <w:t>Оглавление</w:t>
           </w:r>
         </w:p>
-        <w:p/>
+        <w:p>
+          <w:pPr>
+            <w:rPr>
+              <w:rFonts w:cs="Times New Roman"/>
+              <w:szCs w:val="28"/>
+            </w:rPr>
+          </w:pPr>
+        </w:p>
         <w:p>
           <w:pPr>
             <w:pStyle w:val="11"/>
@@ -659,8 +707,10 @@
               <w:tab w:val="right" w:leader="dot" w:pos="9344"/>
             </w:tabs>
             <w:rPr>
-              <w:rFonts w:eastAsiaTheme="minorEastAsia"/>
+              <w:rFonts w:ascii="Times New Roman" w:eastAsiaTheme="minorEastAsia" w:hAnsi="Times New Roman" w:cs="Times New Roman"/>
               <w:noProof/>
+              <w:sz w:val="28"/>
+              <w:szCs w:val="28"/>
               <w:lang w:eastAsia="ru-RU"/>
             </w:rPr>
           </w:pPr>
@@ -688,59 +738,83 @@
             </w:rPr>
             <w:fldChar w:fldCharType="separate"/>
           </w:r>
-          <w:hyperlink w:anchor="_Toc440828617" w:history="1">
+          <w:hyperlink w:anchor="_Toc440912100" w:history="1">
             <w:r>
               <w:rPr>
                 <w:rStyle w:val="a4"/>
+                <w:rFonts w:ascii="Times New Roman" w:hAnsi="Times New Roman" w:cs="Times New Roman"/>
                 <w:noProof/>
+                <w:sz w:val="28"/>
+                <w:szCs w:val="28"/>
               </w:rPr>
               <w:t>Введение</w:t>
             </w:r>
             <w:r>
               <w:rPr>
+                <w:rFonts w:ascii="Times New Roman" w:hAnsi="Times New Roman" w:cs="Times New Roman"/>
                 <w:noProof/>
                 <w:webHidden/>
+                <w:sz w:val="28"/>
+                <w:szCs w:val="28"/>
               </w:rPr>
               <w:tab/>
             </w:r>
             <w:r>
               <w:rPr>
+                <w:rFonts w:ascii="Times New Roman" w:hAnsi="Times New Roman" w:cs="Times New Roman"/>
                 <w:noProof/>
                 <w:webHidden/>
+                <w:sz w:val="28"/>
+                <w:szCs w:val="28"/>
               </w:rPr>
               <w:fldChar w:fldCharType="begin"/>
             </w:r>
             <w:r>
               <w:rPr>
+                <w:rFonts w:ascii="Times New Roman" w:hAnsi="Times New Roman" w:cs="Times New Roman"/>
                 <w:noProof/>
                 <w:webHidden/>
+                <w:sz w:val="28"/>
+                <w:szCs w:val="28"/>
               </w:rPr>
-              <w:instrText xml:space="preserve"> PAGEREF _Toc440828617 \h </w:instrText>
+              <w:instrText xml:space="preserve"> PAGEREF _Toc440912100 \h </w:instrText>
             </w:r>
             <w:r>
               <w:rPr>
+                <w:rFonts w:ascii="Times New Roman" w:hAnsi="Times New Roman" w:cs="Times New Roman"/>
                 <w:noProof/>
                 <w:webHidden/>
+                <w:sz w:val="28"/>
+                <w:szCs w:val="28"/>
               </w:rPr>
             </w:r>
             <w:r>
               <w:rPr>
+                <w:rFonts w:ascii="Times New Roman" w:hAnsi="Times New Roman" w:cs="Times New Roman"/>
                 <w:noProof/>
                 <w:webHidden/>
+                <w:sz w:val="28"/>
+                <w:szCs w:val="28"/>
               </w:rPr>
               <w:fldChar w:fldCharType="separate"/>
             </w:r>
             <w:r>
               <w:rPr>
+                <w:rFonts w:ascii="Times New Roman" w:hAnsi="Times New Roman" w:cs="Times New Roman"/>
                 <w:noProof/>
                 <w:webHidden/>
+                <w:sz w:val="28"/>
+                <w:szCs w:val="28"/>
               </w:rPr>
               <w:t>3</w:t>
             </w:r>
             <w:r>
               <w:rPr>
+                <w:rFonts w:ascii="Times New Roman" w:hAnsi="Times New Roman" w:cs="Times New Roman"/>
                 <w:noProof/>
                 <w:webHidden/>
+                <w:sz w:val="28"/>
+                <w:szCs w:val="28"/>
               </w:rPr>
               <w:fldChar w:fldCharType="end"/>
             </w:r>
@@ -753,64 +827,90 @@
               <w:tab w:val="right" w:leader="dot" w:pos="9344"/>
             </w:tabs>
             <w:rPr>
-              <w:rFonts w:eastAsiaTheme="minorEastAsia"/>
+              <w:rFonts w:ascii="Times New Roman" w:eastAsiaTheme="minorEastAsia" w:hAnsi="Times New Roman" w:cs="Times New Roman"/>
               <w:noProof/>
+              <w:sz w:val="28"/>
+              <w:szCs w:val="28"/>
               <w:lang w:eastAsia="ru-RU"/>
             </w:rPr>
           </w:pPr>
-          <w:hyperlink w:anchor="_Toc440828618" w:history="1">
+          <w:hyperlink w:anchor="_Toc440912101" w:history="1">
             <w:r>
               <w:rPr>
                 <w:rStyle w:val="a4"/>
+                <w:rFonts w:ascii="Times New Roman" w:hAnsi="Times New Roman" w:cs="Times New Roman"/>
                 <w:noProof/>
+                <w:sz w:val="28"/>
+                <w:szCs w:val="28"/>
               </w:rPr>
               <w:t>Поддержка принятия решений в рамках управления ИТ-проектами.</w:t>
             </w:r>
             <w:r>
               <w:rPr>
+                <w:rFonts w:ascii="Times New Roman" w:hAnsi="Times New Roman" w:cs="Times New Roman"/>
                 <w:noProof/>
                 <w:webHidden/>
+                <w:sz w:val="28"/>
+                <w:szCs w:val="28"/>
               </w:rPr>
               <w:tab/>
             </w:r>
             <w:r>
               <w:rPr>
+                <w:rFonts w:ascii="Times New Roman" w:hAnsi="Times New Roman" w:cs="Times New Roman"/>
                 <w:noProof/>
                 <w:webHidden/>
+                <w:sz w:val="28"/>
+                <w:szCs w:val="28"/>
               </w:rPr>
               <w:fldChar w:fldCharType="begin"/>
             </w:r>
             <w:r>
               <w:rPr>
+                <w:rFonts w:ascii="Times New Roman" w:hAnsi="Times New Roman" w:cs="Times New Roman"/>
                 <w:noProof/>
                 <w:webHidden/>
+                <w:sz w:val="28"/>
+                <w:szCs w:val="28"/>
               </w:rPr>
-              <w:instrText xml:space="preserve"> PAGEREF _Toc440828618 \h </w:instrText>
+              <w:instrText xml:space="preserve"> PAGEREF _Toc440912101 \h </w:instrText>
             </w:r>
             <w:r>
               <w:rPr>
+                <w:rFonts w:ascii="Times New Roman" w:hAnsi="Times New Roman" w:cs="Times New Roman"/>
                 <w:noProof/>
                 <w:webHidden/>
+                <w:sz w:val="28"/>
+                <w:szCs w:val="28"/>
               </w:rPr>
             </w:r>
             <w:r>
               <w:rPr>
+                <w:rFonts w:ascii="Times New Roman" w:hAnsi="Times New Roman" w:cs="Times New Roman"/>
                 <w:noProof/>
                 <w:webHidden/>
+                <w:sz w:val="28"/>
+                <w:szCs w:val="28"/>
               </w:rPr>
               <w:fldChar w:fldCharType="separate"/>
             </w:r>
             <w:r>
               <w:rPr>
+                <w:rFonts w:ascii="Times New Roman" w:hAnsi="Times New Roman" w:cs="Times New Roman"/>
                 <w:noProof/>
                 <w:webHidden/>
+                <w:sz w:val="28"/>
+                <w:szCs w:val="28"/>
               </w:rPr>
               <w:t>5</w:t>
             </w:r>
             <w:r>
               <w:rPr>
+                <w:rFonts w:ascii="Times New Roman" w:hAnsi="Times New Roman" w:cs="Times New Roman"/>
                 <w:noProof/>
                 <w:webHidden/>
+                <w:sz w:val="28"/>
+                <w:szCs w:val="28"/>
               </w:rPr>
               <w:fldChar w:fldCharType="end"/>
             </w:r>
@@ -823,66 +923,100 @@
               <w:tab w:val="right" w:leader="dot" w:pos="9344"/>
             </w:tabs>
             <w:rPr>
-              <w:rFonts w:asciiTheme="minorHAnsi" w:eastAsiaTheme="minorEastAsia" w:hAnsiTheme="minorHAnsi"/>
+              <w:rFonts w:eastAsiaTheme="minorEastAsia" w:cs="Times New Roman"/>
               <w:noProof/>
-              <w:sz w:val="22"/>
-              <w:szCs w:val="22"/>
+              <w:szCs w:val="28"/>
               <w:lang w:eastAsia="ru-RU"/>
             </w:rPr>
           </w:pPr>
-          <w:hyperlink w:anchor="_Toc440828619" w:history="1">
+          <w:hyperlink w:anchor="_Toc440912102" w:history="1">
             <w:r>
               <w:rPr>
                 <w:rStyle w:val="a4"/>
+                <w:rFonts w:cs="Times New Roman"/>
                 <w:noProof/>
+                <w:szCs w:val="28"/>
               </w:rPr>
               <w:t>Хранилище</w:t>
             </w:r>
             <w:r>
               <w:rPr>
+                <w:rStyle w:val="a4"/>
+                <w:rFonts w:cs="Times New Roman"/>
+                <w:noProof/>
+                <w:szCs w:val="28"/>
+                <w:lang w:val="en-US"/>
+              </w:rPr>
+              <w:t xml:space="preserve"> </w:t>
+            </w:r>
+            <w:r>
+              <w:rPr>
+                <w:rStyle w:val="a4"/>
+                <w:rFonts w:cs="Times New Roman"/>
+                <w:noProof/>
+                <w:szCs w:val="28"/>
+              </w:rPr>
+              <w:t>данных</w:t>
+            </w:r>
+            <w:r>
+              <w:rPr>
+                <w:rFonts w:cs="Times New Roman"/>
                 <w:noProof/>
                 <w:webHidden/>
+                <w:szCs w:val="28"/>
               </w:rPr>
               <w:tab/>
             </w:r>
             <w:r>
               <w:rPr>
+                <w:rFonts w:cs="Times New Roman"/>
                 <w:noProof/>
                 <w:webHidden/>
+                <w:szCs w:val="28"/>
               </w:rPr>
               <w:fldChar w:fldCharType="begin"/>
             </w:r>
             <w:r>
               <w:rPr>
+                <w:rFonts w:cs="Times New Roman"/>
                 <w:noProof/>
                 <w:webHidden/>
+                <w:szCs w:val="28"/>
               </w:rPr>
-              <w:instrText xml:space="preserve"> PAGEREF _Toc440828619 \h </w:instrText>
+              <w:instrText xml:space="preserve"> PAGEREF _Toc440912102 \h </w:instrText>
             </w:r>
             <w:r>
               <w:rPr>
+                <w:rFonts w:cs="Times New Roman"/>
                 <w:noProof/>
                 <w:webHidden/>
+                <w:szCs w:val="28"/>
               </w:rPr>
             </w:r>
             <w:r>
               <w:rPr>
+                <w:rFonts w:cs="Times New Roman"/>
                 <w:noProof/>
                 <w:webHidden/>
+                <w:szCs w:val="28"/>
               </w:rPr>
               <w:fldChar w:fldCharType="separate"/>
             </w:r>
             <w:r>
               <w:rPr>
+                <w:rFonts w:cs="Times New Roman"/>
                 <w:noProof/>
                 <w:webHidden/>
+                <w:szCs w:val="28"/>
               </w:rPr>
               <w:t>6</w:t>
             </w:r>
             <w:r>
               <w:rPr>
+                <w:rFonts w:cs="Times New Roman"/>
                 <w:noProof/>
                 <w:webHidden/>
+                <w:szCs w:val="28"/>
               </w:rPr>
               <w:fldChar w:fldCharType="end"/>
             </w:r>
@@ -895,66 +1029,81 @@
               <w:tab w:val="right" w:leader="dot" w:pos="9344"/>
             </w:tabs>
             <w:rPr>
-              <w:rFonts w:asciiTheme="minorHAnsi" w:eastAsiaTheme="minorEastAsia" w:hAnsiTheme="minorHAnsi"/>
+              <w:rFonts w:eastAsiaTheme="minorEastAsia" w:cs="Times New Roman"/>
               <w:noProof/>
-              <w:sz w:val="22"/>
-              <w:szCs w:val="22"/>
+              <w:szCs w:val="28"/>
               <w:lang w:eastAsia="ru-RU"/>
             </w:rPr>
           </w:pPr>
-          <w:hyperlink w:anchor="_Toc440828620" w:history="1">
+          <w:hyperlink w:anchor="_Toc440912103" w:history="1">
             <w:r>
               <w:rPr>
                 <w:rStyle w:val="a4"/>
+                <w:rFonts w:cs="Times New Roman"/>
                 <w:noProof/>
+                <w:szCs w:val="28"/>
               </w:rPr>
               <w:t>OLAP-технологии</w:t>
             </w:r>
             <w:r>
               <w:rPr>
+                <w:rFonts w:cs="Times New Roman"/>
                 <w:noProof/>
                 <w:webHidden/>
+                <w:szCs w:val="28"/>
               </w:rPr>
               <w:tab/>
             </w:r>
             <w:r>
               <w:rPr>
+                <w:rFonts w:cs="Times New Roman"/>
                 <w:noProof/>
                 <w:webHidden/>
+                <w:szCs w:val="28"/>
               </w:rPr>
               <w:fldChar w:fldCharType="begin"/>
             </w:r>
             <w:r>
               <w:rPr>
+                <w:rFonts w:cs="Times New Roman"/>
                 <w:noProof/>
                 <w:webHidden/>
+                <w:szCs w:val="28"/>
               </w:rPr>
-              <w:instrText xml:space="preserve"> PAGEREF _Toc440828620 \h </w:instrText>
+              <w:instrText xml:space="preserve"> PAGEREF _Toc440912103 \h </w:instrText>
             </w:r>
             <w:r>
               <w:rPr>
+                <w:rFonts w:cs="Times New Roman"/>
                 <w:noProof/>
                 <w:webHidden/>
+                <w:szCs w:val="28"/>
               </w:rPr>
             </w:r>
             <w:r>
               <w:rPr>
+                <w:rFonts w:cs="Times New Roman"/>
                 <w:noProof/>
                 <w:webHidden/>
+                <w:szCs w:val="28"/>
               </w:rPr>
               <w:fldChar w:fldCharType="separate"/>
             </w:r>
             <w:r>
               <w:rPr>
+                <w:rFonts w:cs="Times New Roman"/>
                 <w:noProof/>
                 <w:webHidden/>
+                <w:szCs w:val="28"/>
               </w:rPr>
               <w:t>6</w:t>
             </w:r>
             <w:r>
               <w:rPr>
+                <w:rFonts w:cs="Times New Roman"/>
                 <w:noProof/>
                 <w:webHidden/>
+                <w:szCs w:val="28"/>
               </w:rPr>
               <w:fldChar w:fldCharType="end"/>
             </w:r>
@@ -967,66 +1116,81 @@
               <w:tab w:val="right" w:leader="dot" w:pos="9344"/>
             </w:tabs>
             <w:rPr>
-              <w:rFonts w:asciiTheme="minorHAnsi" w:eastAsiaTheme="minorEastAsia" w:hAnsiTheme="minorHAnsi"/>
+              <w:rFonts w:eastAsiaTheme="minorEastAsia" w:cs="Times New Roman"/>
               <w:noProof/>
-              <w:sz w:val="22"/>
-              <w:szCs w:val="22"/>
+              <w:szCs w:val="28"/>
               <w:lang w:eastAsia="ru-RU"/>
             </w:rPr>
           </w:pPr>
-          <w:hyperlink w:anchor="_Toc440828621" w:history="1">
+          <w:hyperlink w:anchor="_Toc440912104" w:history="1">
             <w:r>
               <w:rPr>
                 <w:rStyle w:val="a4"/>
+                <w:rFonts w:cs="Times New Roman"/>
                 <w:noProof/>
+                <w:szCs w:val="28"/>
               </w:rPr>
               <w:t>Интеллектуальный анализ данных</w:t>
             </w:r>
             <w:r>
               <w:rPr>
+                <w:rFonts w:cs="Times New Roman"/>
                 <w:noProof/>
                 <w:webHidden/>
+                <w:szCs w:val="28"/>
               </w:rPr>
               <w:tab/>
             </w:r>
             <w:r>
               <w:rPr>
+                <w:rFonts w:cs="Times New Roman"/>
                 <w:noProof/>
                 <w:webHidden/>
+                <w:szCs w:val="28"/>
               </w:rPr>
               <w:fldChar w:fldCharType="begin"/>
             </w:r>
             <w:r>
               <w:rPr>
+                <w:rFonts w:cs="Times New Roman"/>
                 <w:noProof/>
                 <w:webHidden/>
+                <w:szCs w:val="28"/>
               </w:rPr>
-              <w:instrText xml:space="preserve"> PAGEREF _Toc440828621 \h </w:instrText>
+              <w:instrText xml:space="preserve"> PAGEREF _Toc440912104 \h </w:instrText>
             </w:r>
             <w:r>
               <w:rPr>
+                <w:rFonts w:cs="Times New Roman"/>
                 <w:noProof/>
                 <w:webHidden/>
+                <w:szCs w:val="28"/>
               </w:rPr>
             </w:r>
             <w:r>
               <w:rPr>
+                <w:rFonts w:cs="Times New Roman"/>
                 <w:noProof/>
                 <w:webHidden/>
+                <w:szCs w:val="28"/>
               </w:rPr>
               <w:fldChar w:fldCharType="separate"/>
             </w:r>
             <w:r>
               <w:rPr>
+                <w:rFonts w:cs="Times New Roman"/>
                 <w:noProof/>
                 <w:webHidden/>
+                <w:szCs w:val="28"/>
               </w:rPr>
               <w:t>7</w:t>
             </w:r>
             <w:r>
               <w:rPr>
+                <w:rFonts w:cs="Times New Roman"/>
                 <w:noProof/>
                 <w:webHidden/>
+                <w:szCs w:val="28"/>
               </w:rPr>
               <w:fldChar w:fldCharType="end"/>
             </w:r>
@@ -1039,64 +1203,90 @@
               <w:tab w:val="right" w:leader="dot" w:pos="9344"/>
             </w:tabs>
             <w:rPr>
-              <w:rFonts w:eastAsiaTheme="minorEastAsia"/>
+              <w:rFonts w:ascii="Times New Roman" w:eastAsiaTheme="minorEastAsia" w:hAnsi="Times New Roman" w:cs="Times New Roman"/>
               <w:noProof/>
+              <w:sz w:val="28"/>
+              <w:szCs w:val="28"/>
               <w:lang w:eastAsia="ru-RU"/>
             </w:rPr>
           </w:pPr>
-          <w:hyperlink w:anchor="_Toc440828622" w:history="1">
+          <w:hyperlink w:anchor="_Toc440912105" w:history="1">
             <w:r>
               <w:rPr>
                 <w:rStyle w:val="a4"/>
+                <w:rFonts w:ascii="Times New Roman" w:hAnsi="Times New Roman" w:cs="Times New Roman"/>
                 <w:noProof/>
+                <w:sz w:val="28"/>
+                <w:szCs w:val="28"/>
               </w:rPr>
               <w:t>Реализация ИТ-проектов</w:t>
             </w:r>
             <w:r>
               <w:rPr>
+                <w:rFonts w:ascii="Times New Roman" w:hAnsi="Times New Roman" w:cs="Times New Roman"/>
                 <w:noProof/>
                 <w:webHidden/>
+                <w:sz w:val="28"/>
+                <w:szCs w:val="28"/>
               </w:rPr>
               <w:tab/>
             </w:r>
             <w:r>
               <w:rPr>
+                <w:rFonts w:ascii="Times New Roman" w:hAnsi="Times New Roman" w:cs="Times New Roman"/>
                 <w:noProof/>
                 <w:webHidden/>
+                <w:sz w:val="28"/>
+                <w:szCs w:val="28"/>
               </w:rPr>
               <w:fldChar w:fldCharType="begin"/>
             </w:r>
             <w:r>
               <w:rPr>
+                <w:rFonts w:ascii="Times New Roman" w:hAnsi="Times New Roman" w:cs="Times New Roman"/>
                 <w:noProof/>
                 <w:webHidden/>
+                <w:sz w:val="28"/>
+                <w:szCs w:val="28"/>
               </w:rPr>
-              <w:instrText xml:space="preserve"> PAGEREF _Toc440828622 \h </w:instrText>
+              <w:instrText xml:space="preserve"> PAGEREF _Toc440912105 \h </w:instrText>
             </w:r>
             <w:r>
               <w:rPr>
+                <w:rFonts w:ascii="Times New Roman" w:hAnsi="Times New Roman" w:cs="Times New Roman"/>
                 <w:noProof/>
                 <w:webHidden/>
+                <w:sz w:val="28"/>
+                <w:szCs w:val="28"/>
               </w:rPr>
             </w:r>
             <w:r>
               <w:rPr>
+                <w:rFonts w:ascii="Times New Roman" w:hAnsi="Times New Roman" w:cs="Times New Roman"/>
                 <w:noProof/>
                 <w:webHidden/>
+                <w:sz w:val="28"/>
+                <w:szCs w:val="28"/>
               </w:rPr>
               <w:fldChar w:fldCharType="separate"/>
             </w:r>
             <w:r>
               <w:rPr>
+                <w:rFonts w:ascii="Times New Roman" w:hAnsi="Times New Roman" w:cs="Times New Roman"/>
                 <w:noProof/>
                 <w:webHidden/>
+                <w:sz w:val="28"/>
+                <w:szCs w:val="28"/>
               </w:rPr>
               <w:t>8</w:t>
             </w:r>
             <w:r>
               <w:rPr>
+                <w:rFonts w:ascii="Times New Roman" w:hAnsi="Times New Roman" w:cs="Times New Roman"/>
                 <w:noProof/>
                 <w:webHidden/>
+                <w:sz w:val="28"/>
+                <w:szCs w:val="28"/>
               </w:rPr>
               <w:fldChar w:fldCharType="end"/>
             </w:r>
@@ -1109,64 +1299,90 @@
               <w:tab w:val="right" w:leader="dot" w:pos="9344"/>
             </w:tabs>
             <w:rPr>
-              <w:rFonts w:eastAsiaTheme="minorEastAsia"/>
+              <w:rFonts w:ascii="Times New Roman" w:eastAsiaTheme="minorEastAsia" w:hAnsi="Times New Roman" w:cs="Times New Roman"/>
               <w:noProof/>
+              <w:sz w:val="28"/>
+              <w:szCs w:val="28"/>
               <w:lang w:eastAsia="ru-RU"/>
             </w:rPr>
           </w:pPr>
-          <w:hyperlink w:anchor="_Toc440828623" w:history="1">
+          <w:hyperlink w:anchor="_Toc440912106" w:history="1">
             <w:r>
               <w:rPr>
                 <w:rStyle w:val="a4"/>
+                <w:rFonts w:ascii="Times New Roman" w:hAnsi="Times New Roman" w:cs="Times New Roman"/>
                 <w:noProof/>
+                <w:sz w:val="28"/>
+                <w:szCs w:val="28"/>
               </w:rPr>
               <w:t>Инструменты для реализации ИТ-проектов</w:t>
             </w:r>
             <w:r>
               <w:rPr>
+                <w:rFonts w:ascii="Times New Roman" w:hAnsi="Times New Roman" w:cs="Times New Roman"/>
                 <w:noProof/>
                 <w:webHidden/>
+                <w:sz w:val="28"/>
+                <w:szCs w:val="28"/>
               </w:rPr>
               <w:tab/>
             </w:r>
             <w:r>
               <w:rPr>
+                <w:rFonts w:ascii="Times New Roman" w:hAnsi="Times New Roman" w:cs="Times New Roman"/>
                 <w:noProof/>
                 <w:webHidden/>
+                <w:sz w:val="28"/>
+                <w:szCs w:val="28"/>
               </w:rPr>
               <w:fldChar w:fldCharType="begin"/>
             </w:r>
             <w:r>
               <w:rPr>
+                <w:rFonts w:ascii="Times New Roman" w:hAnsi="Times New Roman" w:cs="Times New Roman"/>
                 <w:noProof/>
                 <w:webHidden/>
+                <w:sz w:val="28"/>
+                <w:szCs w:val="28"/>
               </w:rPr>
-              <w:instrText xml:space="preserve"> PAGEREF _Toc440828623 \h </w:instrText>
+              <w:instrText xml:space="preserve"> PAGEREF _Toc440912106 \h </w:instrText>
             </w:r>
             <w:r>
               <w:rPr>
+                <w:rFonts w:ascii="Times New Roman" w:hAnsi="Times New Roman" w:cs="Times New Roman"/>
                 <w:noProof/>
                 <w:webHidden/>
+                <w:sz w:val="28"/>
+                <w:szCs w:val="28"/>
               </w:rPr>
             </w:r>
             <w:r>
               <w:rPr>
+                <w:rFonts w:ascii="Times New Roman" w:hAnsi="Times New Roman" w:cs="Times New Roman"/>
                 <w:noProof/>
                 <w:webHidden/>
+                <w:sz w:val="28"/>
+                <w:szCs w:val="28"/>
               </w:rPr>
               <w:fldChar w:fldCharType="separate"/>
             </w:r>
             <w:r>
               <w:rPr>
+                <w:rFonts w:ascii="Times New Roman" w:hAnsi="Times New Roman" w:cs="Times New Roman"/>
                 <w:noProof/>
                 <w:webHidden/>
+                <w:sz w:val="28"/>
+                <w:szCs w:val="28"/>
               </w:rPr>
               <w:t>10</w:t>
             </w:r>
             <w:r>
               <w:rPr>
+                <w:rFonts w:ascii="Times New Roman" w:hAnsi="Times New Roman" w:cs="Times New Roman"/>
                 <w:noProof/>
                 <w:webHidden/>
+                <w:sz w:val="28"/>
+                <w:szCs w:val="28"/>
               </w:rPr>
               <w:fldChar w:fldCharType="end"/>
             </w:r>
@@ -1179,66 +1395,81 @@
               <w:tab w:val="right" w:leader="dot" w:pos="9344"/>
             </w:tabs>
             <w:rPr>
-              <w:rFonts w:asciiTheme="minorHAnsi" w:eastAsiaTheme="minorEastAsia" w:hAnsiTheme="minorHAnsi"/>
+              <w:rFonts w:eastAsiaTheme="minorEastAsia" w:cs="Times New Roman"/>
               <w:noProof/>
-              <w:sz w:val="22"/>
-              <w:szCs w:val="22"/>
+              <w:szCs w:val="28"/>
               <w:lang w:eastAsia="ru-RU"/>
             </w:rPr>
           </w:pPr>
-          <w:hyperlink w:anchor="_Toc440828624" w:history="1">
+          <w:hyperlink w:anchor="_Toc440912107" w:history="1">
             <w:r>
               <w:rPr>
                 <w:rStyle w:val="a4"/>
+                <w:rFonts w:cs="Times New Roman"/>
                 <w:noProof/>
+                <w:szCs w:val="28"/>
               </w:rPr>
               <w:t>Microsoft Project</w:t>
             </w:r>
             <w:r>
               <w:rPr>
+                <w:rFonts w:cs="Times New Roman"/>
                 <w:noProof/>
                 <w:webHidden/>
+                <w:szCs w:val="28"/>
               </w:rPr>
               <w:tab/>
             </w:r>
             <w:r>
               <w:rPr>
+                <w:rFonts w:cs="Times New Roman"/>
                 <w:noProof/>
                 <w:webHidden/>
+                <w:szCs w:val="28"/>
               </w:rPr>
               <w:fldChar w:fldCharType="begin"/>
             </w:r>
             <w:r>
               <w:rPr>
+                <w:rFonts w:cs="Times New Roman"/>
                 <w:noProof/>
                 <w:webHidden/>
+                <w:szCs w:val="28"/>
               </w:rPr>
-              <w:instrText xml:space="preserve"> PAGEREF _Toc440828624 \h </w:instrText>
+              <w:instrText xml:space="preserve"> PAGEREF _Toc440912107 \h </w:instrText>
             </w:r>
             <w:r>
               <w:rPr>
+                <w:rFonts w:cs="Times New Roman"/>
                 <w:noProof/>
                 <w:webHidden/>
+                <w:szCs w:val="28"/>
               </w:rPr>
             </w:r>
             <w:r>
               <w:rPr>
+                <w:rFonts w:cs="Times New Roman"/>
                 <w:noProof/>
                 <w:webHidden/>
+                <w:szCs w:val="28"/>
               </w:rPr>
               <w:fldChar w:fldCharType="separate"/>
             </w:r>
             <w:r>
               <w:rPr>
+                <w:rFonts w:cs="Times New Roman"/>
                 <w:noProof/>
                 <w:webHidden/>
+                <w:szCs w:val="28"/>
               </w:rPr>
               <w:t>11</w:t>
             </w:r>
             <w:r>
               <w:rPr>
+                <w:rFonts w:cs="Times New Roman"/>
                 <w:noProof/>
                 <w:webHidden/>
+                <w:szCs w:val="28"/>
               </w:rPr>
               <w:fldChar w:fldCharType="end"/>
             </w:r>
@@ -1251,66 +1482,81 @@
               <w:tab w:val="right" w:leader="dot" w:pos="9344"/>
             </w:tabs>
             <w:rPr>
-              <w:rFonts w:asciiTheme="minorHAnsi" w:eastAsiaTheme="minorEastAsia" w:hAnsiTheme="minorHAnsi"/>
+              <w:rFonts w:eastAsiaTheme="minorEastAsia" w:cs="Times New Roman"/>
               <w:noProof/>
-              <w:sz w:val="22"/>
-              <w:szCs w:val="22"/>
+              <w:szCs w:val="28"/>
               <w:lang w:eastAsia="ru-RU"/>
             </w:rPr>
           </w:pPr>
-          <w:hyperlink w:anchor="_Toc440828625" w:history="1">
+          <w:hyperlink w:anchor="_Toc440912108" w:history="1">
             <w:r>
               <w:rPr>
                 <w:rStyle w:val="a4"/>
+                <w:rFonts w:cs="Times New Roman"/>
                 <w:noProof/>
+                <w:szCs w:val="28"/>
               </w:rPr>
               <w:t>Basecamp</w:t>
             </w:r>
             <w:r>
               <w:rPr>
+                <w:rFonts w:cs="Times New Roman"/>
                 <w:noProof/>
                 <w:webHidden/>
+                <w:szCs w:val="28"/>
               </w:rPr>
               <w:tab/>
             </w:r>
             <w:r>
               <w:rPr>
+                <w:rFonts w:cs="Times New Roman"/>
                 <w:noProof/>
                 <w:webHidden/>
+                <w:szCs w:val="28"/>
               </w:rPr>
               <w:fldChar w:fldCharType="begin"/>
             </w:r>
             <w:r>
               <w:rPr>
+                <w:rFonts w:cs="Times New Roman"/>
                 <w:noProof/>
                 <w:webHidden/>
+                <w:szCs w:val="28"/>
               </w:rPr>
-              <w:instrText xml:space="preserve"> PAGEREF _Toc440828625 \h </w:instrText>
+              <w:instrText xml:space="preserve"> PAGEREF _Toc440912108 \h </w:instrText>
             </w:r>
             <w:r>
               <w:rPr>
+                <w:rFonts w:cs="Times New Roman"/>
                 <w:noProof/>
                 <w:webHidden/>
+                <w:szCs w:val="28"/>
               </w:rPr>
             </w:r>
             <w:r>
               <w:rPr>
+                <w:rFonts w:cs="Times New Roman"/>
                 <w:noProof/>
                 <w:webHidden/>
+                <w:szCs w:val="28"/>
               </w:rPr>
               <w:fldChar w:fldCharType="separate"/>
             </w:r>
             <w:r>
               <w:rPr>
+                <w:rFonts w:cs="Times New Roman"/>
                 <w:noProof/>
                 <w:webHidden/>
+                <w:szCs w:val="28"/>
               </w:rPr>
               <w:t>12</w:t>
             </w:r>
             <w:r>
               <w:rPr>
+                <w:rFonts w:cs="Times New Roman"/>
                 <w:noProof/>
                 <w:webHidden/>
+                <w:szCs w:val="28"/>
               </w:rPr>
               <w:fldChar w:fldCharType="end"/>
             </w:r>
@@ -1323,66 +1569,81 @@
               <w:tab w:val="right" w:leader="dot" w:pos="9344"/>
             </w:tabs>
             <w:rPr>
-              <w:rFonts w:asciiTheme="minorHAnsi" w:eastAsiaTheme="minorEastAsia" w:hAnsiTheme="minorHAnsi"/>
+              <w:rFonts w:eastAsiaTheme="minorEastAsia" w:cs="Times New Roman"/>
               <w:noProof/>
-              <w:sz w:val="22"/>
-              <w:szCs w:val="22"/>
+              <w:szCs w:val="28"/>
               <w:lang w:eastAsia="ru-RU"/>
             </w:rPr>
           </w:pPr>
-          <w:hyperlink w:anchor="_Toc440828626" w:history="1">
+          <w:hyperlink w:anchor="_Toc440912109" w:history="1">
             <w:r>
               <w:rPr>
                 <w:rStyle w:val="a4"/>
+                <w:rFonts w:cs="Times New Roman"/>
                 <w:noProof/>
+                <w:szCs w:val="28"/>
               </w:rPr>
               <w:t>Primavera</w:t>
             </w:r>
             <w:r>
               <w:rPr>
+                <w:rFonts w:cs="Times New Roman"/>
                 <w:noProof/>
                 <w:webHidden/>
+                <w:szCs w:val="28"/>
               </w:rPr>
               <w:tab/>
             </w:r>
             <w:r>
               <w:rPr>
+                <w:rFonts w:cs="Times New Roman"/>
                 <w:noProof/>
                 <w:webHidden/>
+                <w:szCs w:val="28"/>
               </w:rPr>
               <w:fldChar w:fldCharType="begin"/>
             </w:r>
             <w:r>
               <w:rPr>
+                <w:rFonts w:cs="Times New Roman"/>
                 <w:noProof/>
                 <w:webHidden/>
+                <w:szCs w:val="28"/>
               </w:rPr>
-              <w:instrText xml:space="preserve"> PAGEREF _Toc440828626 \h </w:instrText>
+              <w:instrText xml:space="preserve"> PAGEREF _Toc440912109 \h </w:instrText>
             </w:r>
             <w:r>
               <w:rPr>
+                <w:rFonts w:cs="Times New Roman"/>
                 <w:noProof/>
                 <w:webHidden/>
+                <w:szCs w:val="28"/>
               </w:rPr>
             </w:r>
             <w:r>
               <w:rPr>
+                <w:rFonts w:cs="Times New Roman"/>
                 <w:noProof/>
                 <w:webHidden/>
+                <w:szCs w:val="28"/>
               </w:rPr>
               <w:fldChar w:fldCharType="separate"/>
             </w:r>
             <w:r>
               <w:rPr>
+                <w:rFonts w:cs="Times New Roman"/>
                 <w:noProof/>
                 <w:webHidden/>
+                <w:szCs w:val="28"/>
               </w:rPr>
               <w:t>13</w:t>
             </w:r>
             <w:r>
               <w:rPr>
+                <w:rFonts w:cs="Times New Roman"/>
                 <w:noProof/>
                 <w:webHidden/>
+                <w:szCs w:val="28"/>
               </w:rPr>
               <w:fldChar w:fldCharType="end"/>
             </w:r>
@@ -1395,66 +1656,81 @@
               <w:tab w:val="right" w:leader="dot" w:pos="9344"/>
             </w:tabs>
             <w:rPr>
-              <w:rFonts w:asciiTheme="minorHAnsi" w:eastAsiaTheme="minorEastAsia" w:hAnsiTheme="minorHAnsi"/>
+              <w:rFonts w:eastAsiaTheme="minorEastAsia" w:cs="Times New Roman"/>
               <w:noProof/>
-              <w:sz w:val="22"/>
-              <w:szCs w:val="22"/>
+              <w:szCs w:val="28"/>
               <w:lang w:eastAsia="ru-RU"/>
             </w:rPr>
           </w:pPr>
-          <w:hyperlink w:anchor="_Toc440828627" w:history="1">
+          <w:hyperlink w:anchor="_Toc440912110" w:history="1">
             <w:r>
               <w:rPr>
                 <w:rStyle w:val="a4"/>
+                <w:rFonts w:cs="Times New Roman"/>
                 <w:noProof/>
+                <w:szCs w:val="28"/>
               </w:rPr>
               <w:t>Выводы</w:t>
             </w:r>
             <w:r>
               <w:rPr>
+                <w:rFonts w:cs="Times New Roman"/>
                 <w:noProof/>
                 <w:webHidden/>
+                <w:szCs w:val="28"/>
               </w:rPr>
               <w:tab/>
             </w:r>
             <w:r>
               <w:rPr>
+                <w:rFonts w:cs="Times New Roman"/>
                 <w:noProof/>
                 <w:webHidden/>
+                <w:szCs w:val="28"/>
               </w:rPr>
               <w:fldChar w:fldCharType="begin"/>
             </w:r>
             <w:r>
               <w:rPr>
+                <w:rFonts w:cs="Times New Roman"/>
                 <w:noProof/>
                 <w:webHidden/>
+                <w:szCs w:val="28"/>
               </w:rPr>
-              <w:instrText xml:space="preserve"> PAGEREF _Toc440828627 \h </w:instrText>
+              <w:instrText xml:space="preserve"> PAGEREF _Toc440912110 \h </w:instrText>
             </w:r>
             <w:r>
               <w:rPr>
+                <w:rFonts w:cs="Times New Roman"/>
                 <w:noProof/>
                 <w:webHidden/>
+                <w:szCs w:val="28"/>
               </w:rPr>
             </w:r>
             <w:r>
               <w:rPr>
+                <w:rFonts w:cs="Times New Roman"/>
                 <w:noProof/>
                 <w:webHidden/>
+                <w:szCs w:val="28"/>
               </w:rPr>
               <w:fldChar w:fldCharType="separate"/>
             </w:r>
             <w:r>
               <w:rPr>
+                <w:rFonts w:cs="Times New Roman"/>
                 <w:noProof/>
                 <w:webHidden/>
+                <w:szCs w:val="28"/>
               </w:rPr>
               <w:t>14</w:t>
             </w:r>
             <w:r>
               <w:rPr>
+                <w:rFonts w:cs="Times New Roman"/>
                 <w:noProof/>
                 <w:webHidden/>
+                <w:szCs w:val="28"/>
               </w:rPr>
               <w:fldChar w:fldCharType="end"/>
             </w:r>
@@ -1467,64 +1743,90 @@
               <w:tab w:val="right" w:leader="dot" w:pos="9344"/>
             </w:tabs>
             <w:rPr>
-              <w:rFonts w:eastAsiaTheme="minorEastAsia"/>
+              <w:rFonts w:ascii="Times New Roman" w:eastAsiaTheme="minorEastAsia" w:hAnsi="Times New Roman" w:cs="Times New Roman"/>
               <w:noProof/>
+              <w:sz w:val="28"/>
+              <w:szCs w:val="28"/>
               <w:lang w:eastAsia="ru-RU"/>
             </w:rPr>
           </w:pPr>
-          <w:hyperlink w:anchor="_Toc440828628" w:history="1">
+          <w:hyperlink w:anchor="_Toc440912111" w:history="1">
             <w:r>
               <w:rPr>
                 <w:rStyle w:val="a4"/>
+                <w:rFonts w:ascii="Times New Roman" w:hAnsi="Times New Roman" w:cs="Times New Roman"/>
                 <w:noProof/>
+                <w:sz w:val="28"/>
+                <w:szCs w:val="28"/>
               </w:rPr>
               <w:t>Заключение</w:t>
             </w:r>
             <w:r>
               <w:rPr>
+                <w:rFonts w:ascii="Times New Roman" w:hAnsi="Times New Roman" w:cs="Times New Roman"/>
                 <w:noProof/>
                 <w:webHidden/>
+                <w:sz w:val="28"/>
+                <w:szCs w:val="28"/>
               </w:rPr>
               <w:tab/>
             </w:r>
             <w:r>
               <w:rPr>
+                <w:rFonts w:ascii="Times New Roman" w:hAnsi="Times New Roman" w:cs="Times New Roman"/>
                 <w:noProof/>
                 <w:webHidden/>
+                <w:sz w:val="28"/>
+                <w:szCs w:val="28"/>
               </w:rPr>
               <w:fldChar w:fldCharType="begin"/>
             </w:r>
             <w:r>
               <w:rPr>
+                <w:rFonts w:ascii="Times New Roman" w:hAnsi="Times New Roman" w:cs="Times New Roman"/>
                 <w:noProof/>
                 <w:webHidden/>
+                <w:sz w:val="28"/>
+                <w:szCs w:val="28"/>
               </w:rPr>
-              <w:instrText xml:space="preserve"> PAGEREF _Toc440828628 \h </w:instrText>
+              <w:instrText xml:space="preserve"> PAGEREF _Toc440912111 \h </w:instrText>
             </w:r>
             <w:r>
               <w:rPr>
+                <w:rFonts w:ascii="Times New Roman" w:hAnsi="Times New Roman" w:cs="Times New Roman"/>
                 <w:noProof/>
                 <w:webHidden/>
+                <w:sz w:val="28"/>
+                <w:szCs w:val="28"/>
               </w:rPr>
             </w:r>
             <w:r>
               <w:rPr>
+                <w:rFonts w:ascii="Times New Roman" w:hAnsi="Times New Roman" w:cs="Times New Roman"/>
                 <w:noProof/>
                 <w:webHidden/>
+                <w:sz w:val="28"/>
+                <w:szCs w:val="28"/>
               </w:rPr>
               <w:fldChar w:fldCharType="separate"/>
             </w:r>
             <w:r>
               <w:rPr>
+                <w:rFonts w:ascii="Times New Roman" w:hAnsi="Times New Roman" w:cs="Times New Roman"/>
                 <w:noProof/>
                 <w:webHidden/>
+                <w:sz w:val="28"/>
+                <w:szCs w:val="28"/>
               </w:rPr>
               <w:t>16</w:t>
             </w:r>
             <w:r>
               <w:rPr>
+                <w:rFonts w:ascii="Times New Roman" w:hAnsi="Times New Roman" w:cs="Times New Roman"/>
                 <w:noProof/>
                 <w:webHidden/>
+                <w:sz w:val="28"/>
+                <w:szCs w:val="28"/>
               </w:rPr>
               <w:fldChar w:fldCharType="end"/>
             </w:r>
@@ -1537,64 +1839,90 @@
               <w:tab w:val="right" w:leader="dot" w:pos="9344"/>
             </w:tabs>
             <w:rPr>
-              <w:rFonts w:eastAsiaTheme="minorEastAsia"/>
+              <w:rFonts w:ascii="Times New Roman" w:eastAsiaTheme="minorEastAsia" w:hAnsi="Times New Roman" w:cs="Times New Roman"/>
               <w:noProof/>
+              <w:sz w:val="28"/>
+              <w:szCs w:val="28"/>
               <w:lang w:eastAsia="ru-RU"/>
             </w:rPr>
           </w:pPr>
-          <w:hyperlink w:anchor="_Toc440828629" w:history="1">
+          <w:hyperlink w:anchor="_Toc440912112" w:history="1">
             <w:r>
               <w:rPr>
                 <w:rStyle w:val="a4"/>
+                <w:rFonts w:ascii="Times New Roman" w:hAnsi="Times New Roman" w:cs="Times New Roman"/>
                 <w:noProof/>
+                <w:sz w:val="28"/>
+                <w:szCs w:val="28"/>
               </w:rPr>
               <w:t>Список источников:</w:t>
             </w:r>
             <w:r>
               <w:rPr>
+                <w:rFonts w:ascii="Times New Roman" w:hAnsi="Times New Roman" w:cs="Times New Roman"/>
                 <w:noProof/>
                 <w:webHidden/>
+                <w:sz w:val="28"/>
+                <w:szCs w:val="28"/>
               </w:rPr>
               <w:tab/>
             </w:r>
             <w:r>
               <w:rPr>
+                <w:rFonts w:ascii="Times New Roman" w:hAnsi="Times New Roman" w:cs="Times New Roman"/>
                 <w:noProof/>
                 <w:webHidden/>
+                <w:sz w:val="28"/>
+                <w:szCs w:val="28"/>
               </w:rPr>
               <w:fldChar w:fldCharType="begin"/>
             </w:r>
             <w:r>
               <w:rPr>
+                <w:rFonts w:ascii="Times New Roman" w:hAnsi="Times New Roman" w:cs="Times New Roman"/>
                 <w:noProof/>
                 <w:webHidden/>
+                <w:sz w:val="28"/>
+                <w:szCs w:val="28"/>
               </w:rPr>
-              <w:instrText xml:space="preserve"> PAGEREF _Toc440828629 \h </w:instrText>
+              <w:instrText xml:space="preserve"> PAGEREF _Toc440912112 \h </w:instrText>
             </w:r>
             <w:r>
               <w:rPr>
+                <w:rFonts w:ascii="Times New Roman" w:hAnsi="Times New Roman" w:cs="Times New Roman"/>
                 <w:noProof/>
                 <w:webHidden/>
+                <w:sz w:val="28"/>
+                <w:szCs w:val="28"/>
               </w:rPr>
             </w:r>
             <w:r>
               <w:rPr>
+                <w:rFonts w:ascii="Times New Roman" w:hAnsi="Times New Roman" w:cs="Times New Roman"/>
                 <w:noProof/>
                 <w:webHidden/>
+                <w:sz w:val="28"/>
+                <w:szCs w:val="28"/>
               </w:rPr>
               <w:fldChar w:fldCharType="separate"/>
             </w:r>
             <w:r>
               <w:rPr>
+                <w:rFonts w:ascii="Times New Roman" w:hAnsi="Times New Roman" w:cs="Times New Roman"/>
                 <w:noProof/>
                 <w:webHidden/>
+                <w:sz w:val="28"/>
+                <w:szCs w:val="28"/>
               </w:rPr>
               <w:t>17</w:t>
             </w:r>
             <w:r>
               <w:rPr>
+                <w:rFonts w:ascii="Times New Roman" w:hAnsi="Times New Roman" w:cs="Times New Roman"/>
                 <w:noProof/>
                 <w:webHidden/>
+                <w:sz w:val="28"/>
+                <w:szCs w:val="28"/>
               </w:rPr>
               <w:fldChar w:fldCharType="end"/>
             </w:r>
@@ -1637,7 +1965,7 @@
       <w:pPr>
         <w:pStyle w:val="1"/>
       </w:pPr>
-      <w:bookmarkStart w:id="2" w:name="_Toc440828617"/>
+      <w:bookmarkStart w:id="2" w:name="_Toc440912100"/>
       <w:r>
         <w:lastRenderedPageBreak/>
         <w:t>Введение</w:t>
@@ -1849,7 +2177,7 @@
       <w:pPr>
         <w:pStyle w:val="1"/>
       </w:pPr>
-      <w:bookmarkStart w:id="3" w:name="_Toc440828618"/>
+      <w:bookmarkStart w:id="3" w:name="_Toc440912101"/>
       <w:r>
         <w:lastRenderedPageBreak/>
         <w:t xml:space="preserve">Поддержка принятия решений в рамках управления </w:t>
@@ -2009,10 +2337,19 @@
       <w:pPr>
         <w:pStyle w:val="2"/>
       </w:pPr>
-      <w:bookmarkStart w:id="4" w:name="_Toc440828619"/>
+      <w:bookmarkStart w:id="4" w:name="_Toc440912102"/>
       <w:r>
         <w:t>Хранилище</w:t>
       </w:r>
+      <w:r>
+        <w:rPr>
+          <w:lang w:val="en-US"/>
+        </w:rPr>
+        <w:t xml:space="preserve"> </w:t>
+      </w:r>
+      <w:r>
+        <w:t>данных</w:t>
+      </w:r>
       <w:bookmarkEnd w:id="4"/>
     </w:p>
     <w:p/>
@@ -2061,7 +2398,7 @@
       <w:pPr>
         <w:pStyle w:val="2"/>
       </w:pPr>
-      <w:bookmarkStart w:id="5" w:name="_Toc440828620"/>
+      <w:bookmarkStart w:id="5" w:name="_Toc440912103"/>
       <w:r>
         <w:t>OLAP</w:t>
       </w:r>
@@ -2073,7 +2410,19 @@
     <w:p/>
     <w:p>
       <w:r>
-        <w:t xml:space="preserve">OLAP-технологий представляет собой множественную перспективу, состоящую из нескольких независимых измерений, вдоль которых могут быть проанализированы определенные совокупности данных. Одновременный анализ по нескольким измерениям данных определяется как многомерный анализ. Каждое измерение включает направления консолидации данных, состоящие из серии последовательных уровней обобщения, где каждый вышестоящий уровень соответствует большей степени агрегации данных по соответствующему измерению. Так, измерение Исполнитель может определяться направлением консолидации, состоящим из уровней обобщения «предприятие – подразделение – отдел – служащий». Измерение Время может даже включать два направления консолидации – </w:t>
+        <w:t>OLAP-</w:t>
+      </w:r>
+      <w:r>
+        <w:t>представление данных</w:t>
+      </w:r>
+      <w:r>
+        <w:t xml:space="preserve"> </w:t>
+      </w:r>
+      <w:r>
+        <w:t>являет</w:t>
+      </w:r>
+      <w:r>
+        <w:t xml:space="preserve"> собой множественную перспективу, состоящую из нескольких независимых измерений, вдоль которых могут быть проанализированы определенные совокупности данных. Одновременный анализ по нескольким измерениям данных определяется как многомерный анализ. Каждое измерение включает направления консолидации данных, состоящие из серии последовательных уровней обобщения, где каждый вышестоящий уровень соответствует большей степени агрегации данных по соответствующему измерению. Так, измерение Исполнитель может определяться направлением консолидации, состоящим из уровней обобщения «предприятие – подразделение – отдел – служащий». Измерение Время может даже включать два направления консолидации – </w:t>
       </w:r>
       <w:r>
         <w:lastRenderedPageBreak/>
@@ -2125,7 +2474,7 @@
       <w:pPr>
         <w:pStyle w:val="2"/>
       </w:pPr>
-      <w:bookmarkStart w:id="6" w:name="_Toc440828621"/>
+      <w:bookmarkStart w:id="6" w:name="_Toc440912104"/>
       <w:r>
         <w:t>Интеллектуальный анализ данных</w:t>
       </w:r>
@@ -2168,7 +2517,7 @@
       <w:pPr>
         <w:pStyle w:val="1"/>
       </w:pPr>
-      <w:bookmarkStart w:id="7" w:name="_Toc440828622"/>
+      <w:bookmarkStart w:id="7" w:name="_Toc440912105"/>
       <w:r>
         <w:lastRenderedPageBreak/>
         <w:t xml:space="preserve">Реализация </w:t>
@@ -2273,13 +2622,23 @@
       <w:r>
         <w:t xml:space="preserve"> могут </w:t>
       </w:r>
-      <w:proofErr w:type="gramStart"/>
-      <w:r>
-        <w:t>выполнять роль</w:t>
-      </w:r>
-      <w:proofErr w:type="gramEnd"/>
-      <w:r>
-        <w:t xml:space="preserve"> СППР при планировании календарного плана и распределения ресурсов</w:t>
+      <w:r>
+        <w:t>играть</w:t>
+      </w:r>
+      <w:r>
+        <w:t xml:space="preserve"> роль СППР при </w:t>
+      </w:r>
+      <w:r>
+        <w:t>составлении</w:t>
+      </w:r>
+      <w:r>
+        <w:t xml:space="preserve"> ка</w:t>
+      </w:r>
+      <w:r>
+        <w:t>лендарного плана и распределении</w:t>
+      </w:r>
+      <w:r>
+        <w:t xml:space="preserve"> ресурсов</w:t>
       </w:r>
       <w:r>
         <w:t>.</w:t>
@@ -2340,7 +2699,10 @@
     </w:p>
     <w:p>
       <w:r>
-        <w:t>Для анализа и выработок предложений в СППР используются разные методы. Это могут быть:</w:t>
+        <w:t>Для анализа и выработки</w:t>
+      </w:r>
+      <w:r>
+        <w:t xml:space="preserve"> предложений в СППР используются разные методы. Это могут быть:</w:t>
       </w:r>
       <w:r>
         <w:t xml:space="preserve"> </w:t>
@@ -2442,7 +2804,7 @@
       <w:pPr>
         <w:pStyle w:val="1"/>
       </w:pPr>
-      <w:bookmarkStart w:id="8" w:name="_Toc440828623"/>
+      <w:bookmarkStart w:id="8" w:name="_Toc440912106"/>
       <w:r>
         <w:lastRenderedPageBreak/>
         <w:t xml:space="preserve">Инструменты для реализации </w:t>
@@ -2735,7 +3097,7 @@
       <w:pPr>
         <w:pStyle w:val="2"/>
       </w:pPr>
-      <w:bookmarkStart w:id="9" w:name="_Toc440828624"/>
+      <w:bookmarkStart w:id="9" w:name="_Toc440912107"/>
       <w:proofErr w:type="spellStart"/>
       <w:r>
         <w:t>Microsoft</w:t>
@@ -3119,7 +3481,7 @@
       <w:pPr>
         <w:pStyle w:val="2"/>
       </w:pPr>
-      <w:bookmarkStart w:id="10" w:name="_Toc440828625"/>
+      <w:bookmarkStart w:id="10" w:name="_Toc440912108"/>
       <w:proofErr w:type="spellStart"/>
       <w:r>
         <w:t>Basecamp</w:t>
@@ -3639,7 +4001,7 @@
       <w:pPr>
         <w:pStyle w:val="2"/>
       </w:pPr>
-      <w:bookmarkStart w:id="11" w:name="_Toc440828626"/>
+      <w:bookmarkStart w:id="11" w:name="_Toc440912109"/>
       <w:proofErr w:type="spellStart"/>
       <w:r>
         <w:t>Primavera</w:t>
@@ -3921,7 +4283,7 @@
       <w:pPr>
         <w:pStyle w:val="2"/>
       </w:pPr>
-      <w:bookmarkStart w:id="12" w:name="_Toc440828627"/>
+      <w:bookmarkStart w:id="12" w:name="_Toc440912110"/>
       <w:r>
         <w:t>Выводы</w:t>
       </w:r>
@@ -4433,7 +4795,7 @@
       <w:pPr>
         <w:pStyle w:val="1"/>
       </w:pPr>
-      <w:bookmarkStart w:id="13" w:name="_Toc440828628"/>
+      <w:bookmarkStart w:id="13" w:name="_Toc440912111"/>
       <w:r>
         <w:lastRenderedPageBreak/>
         <w:t>Заключение</w:t>
@@ -4454,18 +4816,626 @@
         <w:t xml:space="preserve"> могут использоваться в качестве СППР, как они реализуют заданный функционал и какие инструменты могут для этого использоваться.</w:t>
       </w:r>
     </w:p>
+    <w:p>
+      <w:r>
+        <w:t xml:space="preserve">Так же были подробно рассмотрены наиболее распространенные инструменты для управления </w:t>
+      </w:r>
+      <w:proofErr w:type="spellStart"/>
+      <w:r>
+        <w:t>ИТ-проектами</w:t>
+      </w:r>
+      <w:proofErr w:type="spellEnd"/>
+      <w:r>
+        <w:t>. выявлены их сильные и слабые стороны. </w:t>
+      </w:r>
+    </w:p>
+    <w:p>
+      <w:bookmarkStart w:id="14" w:name="_Toc440911332"/>
+      <w:r>
+        <w:t>Система поддержки принятия ре</w:t>
+      </w:r>
+      <w:r>
+        <w:t>шений  имеет свою архитектуру, а именно: х</w:t>
+      </w:r>
+      <w:r>
+        <w:t>ранилище</w:t>
+      </w:r>
+      <w:r>
+        <w:t xml:space="preserve">,  </w:t>
+      </w:r>
+      <w:r>
+        <w:t>OLAP</w:t>
+      </w:r>
+      <w:r>
+        <w:t>-технологии и</w:t>
+      </w:r>
+      <w:r>
+        <w:t xml:space="preserve"> </w:t>
+      </w:r>
+      <w:r>
+        <w:t>и</w:t>
+      </w:r>
+      <w:r>
+        <w:t>нтеллектуальный анализ данных</w:t>
+      </w:r>
+      <w:r>
+        <w:t>.</w:t>
+      </w:r>
+      <w:bookmarkEnd w:id="14"/>
+      <w:r>
+        <w:t xml:space="preserve"> </w:t>
+      </w:r>
+      <w:r>
+        <w:t xml:space="preserve">Но, к сожалению,  не во всех программных продуктах,  рассмотренных в данной статье, это реализовано. К примеру, хранилище  есть в каждой программе, а вот </w:t>
+      </w:r>
+      <w:r>
+        <w:t>OLAP</w:t>
+      </w:r>
+      <w:r>
+        <w:t xml:space="preserve">-технологии </w:t>
+      </w:r>
+      <w:r>
+        <w:t>и интеллектуального</w:t>
+      </w:r>
+      <w:r>
+        <w:t xml:space="preserve"> анализ</w:t>
+      </w:r>
+      <w:r>
+        <w:t>а</w:t>
+      </w:r>
+      <w:r>
+        <w:t xml:space="preserve"> данных</w:t>
+      </w:r>
+      <w:r>
+        <w:t xml:space="preserve"> нет ни в одной</w:t>
+      </w:r>
+      <w:r>
+        <w:t>.</w:t>
+      </w:r>
+    </w:p>
+    <w:p>
+      <w:r>
+        <w:t xml:space="preserve">Как показывает практика, можно сказать, что системы управления </w:t>
+      </w:r>
+      <w:proofErr w:type="spellStart"/>
+      <w:r>
+        <w:t>И</w:t>
+      </w:r>
+      <w:r>
+        <w:t>Т</w:t>
+      </w:r>
+      <w:r>
+        <w:t>-проектами</w:t>
+      </w:r>
+      <w:proofErr w:type="spellEnd"/>
+      <w:r>
+        <w:t xml:space="preserve"> могут выполнять некоторые функции поддержки принятия решений, хотя и очень ограниченные.</w:t>
+      </w:r>
+    </w:p>
     <w:p/>
     <w:p>
       <w:pPr>
         <w:pStyle w:val="1"/>
       </w:pPr>
-      <w:bookmarkStart w:id="14" w:name="_Toc440828629"/>
+      <w:bookmarkStart w:id="15" w:name="_Toc440912112"/>
       <w:r>
         <w:lastRenderedPageBreak/>
         <w:t>Список источников:</w:t>
       </w:r>
-      <w:bookmarkEnd w:id="14"/>
-    </w:p>
+      <w:bookmarkEnd w:id="15"/>
+    </w:p>
+    <w:p/>
+    <w:p>
+      <w:pPr>
+        <w:pStyle w:val="ab"/>
+        <w:numPr>
+          <w:ilvl w:val="0"/>
+          <w:numId w:val="43"/>
+        </w:numPr>
+        <w:ind w:left="0" w:firstLine="709"/>
+      </w:pPr>
+      <w:r>
+        <w:t xml:space="preserve">Управление </w:t>
+      </w:r>
+      <w:proofErr w:type="spellStart"/>
+      <w:r>
+        <w:t>ИТ-проектами</w:t>
+      </w:r>
+      <w:proofErr w:type="spellEnd"/>
+      <w:r>
+        <w:t xml:space="preserve">  //</w:t>
+      </w:r>
+      <w:r>
+        <w:rPr>
+          <w:lang w:val="en-US"/>
+        </w:rPr>
+        <w:t>URL</w:t>
+      </w:r>
+      <w:r>
+        <w:t xml:space="preserve">: </w:t>
+      </w:r>
+      <w:r>
+        <w:rPr>
+          <w:lang w:val="en-US"/>
+        </w:rPr>
+        <w:t>http</w:t>
+      </w:r>
+      <w:r>
+        <w:t>://</w:t>
+      </w:r>
+      <w:r>
+        <w:rPr>
+          <w:lang w:val="en-US"/>
+        </w:rPr>
+        <w:t>www</w:t>
+      </w:r>
+      <w:r>
+        <w:t>.</w:t>
+      </w:r>
+      <w:proofErr w:type="spellStart"/>
+      <w:r>
+        <w:rPr>
+          <w:lang w:val="en-US"/>
+        </w:rPr>
+        <w:t>advanta</w:t>
+      </w:r>
+      <w:proofErr w:type="spellEnd"/>
+      <w:r>
+        <w:t>-</w:t>
+      </w:r>
+      <w:r>
+        <w:rPr>
+          <w:lang w:val="en-US"/>
+        </w:rPr>
+        <w:t>group</w:t>
+      </w:r>
+      <w:r>
+        <w:t>.</w:t>
+      </w:r>
+      <w:proofErr w:type="spellStart"/>
+      <w:r>
+        <w:rPr>
+          <w:lang w:val="en-US"/>
+        </w:rPr>
+        <w:t>ru</w:t>
+      </w:r>
+      <w:proofErr w:type="spellEnd"/>
+      <w:r>
+        <w:t>/</w:t>
+      </w:r>
+      <w:r>
+        <w:rPr>
+          <w:lang w:val="en-US"/>
+        </w:rPr>
+        <w:t>o</w:t>
+      </w:r>
+      <w:r>
+        <w:t>-</w:t>
+      </w:r>
+      <w:proofErr w:type="spellStart"/>
+      <w:r>
+        <w:rPr>
+          <w:lang w:val="en-US"/>
+        </w:rPr>
+        <w:t>nas</w:t>
+      </w:r>
+      <w:proofErr w:type="spellEnd"/>
+      <w:r>
+        <w:t>/</w:t>
+      </w:r>
+      <w:proofErr w:type="spellStart"/>
+      <w:r>
+        <w:rPr>
+          <w:lang w:val="en-US"/>
+        </w:rPr>
+        <w:t>stati</w:t>
+      </w:r>
+      <w:proofErr w:type="spellEnd"/>
+      <w:r>
+        <w:t>/</w:t>
+      </w:r>
+      <w:proofErr w:type="spellStart"/>
+      <w:r>
+        <w:rPr>
+          <w:lang w:val="en-US"/>
+        </w:rPr>
+        <w:t>upravlenie</w:t>
+      </w:r>
+      <w:proofErr w:type="spellEnd"/>
+      <w:r>
+        <w:t>-</w:t>
+      </w:r>
+      <w:r>
+        <w:rPr>
+          <w:lang w:val="en-US"/>
+        </w:rPr>
+        <w:t>it</w:t>
+      </w:r>
+      <w:r>
+        <w:t>-</w:t>
+      </w:r>
+      <w:proofErr w:type="spellStart"/>
+      <w:r>
+        <w:rPr>
+          <w:lang w:val="en-US"/>
+        </w:rPr>
+        <w:t>proektami</w:t>
+      </w:r>
+      <w:proofErr w:type="spellEnd"/>
+      <w:r>
+        <w:t>-</w:t>
+      </w:r>
+      <w:proofErr w:type="spellStart"/>
+      <w:r>
+        <w:rPr>
+          <w:lang w:val="en-US"/>
+        </w:rPr>
+        <w:t>opredelenie</w:t>
+      </w:r>
+      <w:proofErr w:type="spellEnd"/>
+      <w:r>
+        <w:t>-</w:t>
+      </w:r>
+      <w:proofErr w:type="spellStart"/>
+      <w:r>
+        <w:rPr>
+          <w:lang w:val="en-US"/>
+        </w:rPr>
+        <w:t>i</w:t>
+      </w:r>
+      <w:proofErr w:type="spellEnd"/>
+      <w:r>
+        <w:t>-</w:t>
+      </w:r>
+      <w:proofErr w:type="spellStart"/>
+      <w:r>
+        <w:rPr>
+          <w:lang w:val="en-US"/>
+        </w:rPr>
+        <w:t>reshenie</w:t>
+      </w:r>
+      <w:proofErr w:type="spellEnd"/>
+      <w:r>
+        <w:t>-</w:t>
+      </w:r>
+      <w:proofErr w:type="spellStart"/>
+      <w:r>
+        <w:rPr>
+          <w:lang w:val="en-US"/>
+        </w:rPr>
+        <w:t>kljuchevykh</w:t>
+      </w:r>
+      <w:proofErr w:type="spellEnd"/>
+      <w:r>
+        <w:t>-</w:t>
+      </w:r>
+      <w:r>
+        <w:rPr>
+          <w:lang w:val="en-US"/>
+        </w:rPr>
+        <w:t>problem</w:t>
+      </w:r>
+      <w:r>
+        <w:t xml:space="preserve">/ </w:t>
+      </w:r>
+      <w:r>
+        <w:t>(Дата обращения 10.01.16)</w:t>
+      </w:r>
+    </w:p>
+    <w:p>
+      <w:pPr>
+        <w:pStyle w:val="ab"/>
+        <w:numPr>
+          <w:ilvl w:val="0"/>
+          <w:numId w:val="43"/>
+        </w:numPr>
+        <w:ind w:left="0" w:firstLine="709"/>
+      </w:pPr>
+      <w:r>
+        <w:t xml:space="preserve">Системы поддержки принятия решений </w:t>
+      </w:r>
+      <w:r>
+        <w:t>//</w:t>
+      </w:r>
+      <w:r>
+        <w:rPr>
+          <w:lang w:val="en-US"/>
+        </w:rPr>
+        <w:t>URL</w:t>
+      </w:r>
+      <w:r>
+        <w:t xml:space="preserve">: </w:t>
+      </w:r>
+      <w:r>
+        <w:t xml:space="preserve">http://elar.urfu.ru/bitstream/10995/1676/5/1335843_schoolbook.pdf </w:t>
+      </w:r>
+      <w:r>
+        <w:t>(Дата обращения 10.01.16)</w:t>
+      </w:r>
+    </w:p>
+    <w:p>
+      <w:pPr>
+        <w:pStyle w:val="ab"/>
+        <w:numPr>
+          <w:ilvl w:val="0"/>
+          <w:numId w:val="43"/>
+        </w:numPr>
+        <w:ind w:left="0" w:firstLine="709"/>
+      </w:pPr>
+      <w:r>
+        <w:t xml:space="preserve">ИС поддержки принятия решения в управлении </w:t>
+      </w:r>
+      <w:proofErr w:type="spellStart"/>
+      <w:r>
+        <w:t>ИТ-проектами</w:t>
+      </w:r>
+      <w:proofErr w:type="spellEnd"/>
+      <w:r>
+        <w:t xml:space="preserve"> </w:t>
+      </w:r>
+      <w:r>
+        <w:t>//</w:t>
+      </w:r>
+      <w:r>
+        <w:rPr>
+          <w:lang w:val="en-US"/>
+        </w:rPr>
+        <w:t>URL</w:t>
+      </w:r>
+      <w:r>
+        <w:t>: http://</w:t>
+      </w:r>
+      <w:r>
+        <w:t xml:space="preserve"> http://www.elib.bsu.by/bitstream/123456789/52171/1/25-33.pdf</w:t>
+      </w:r>
+      <w:r>
+        <w:t xml:space="preserve"> (Дата обращения 10.01.16)</w:t>
+      </w:r>
+    </w:p>
+    <w:p>
+      <w:pPr>
+        <w:pStyle w:val="ab"/>
+        <w:numPr>
+          <w:ilvl w:val="0"/>
+          <w:numId w:val="43"/>
+        </w:numPr>
+        <w:ind w:left="0" w:firstLine="709"/>
+      </w:pPr>
+      <w:r>
+        <w:t xml:space="preserve">Внедрение системы управление </w:t>
+      </w:r>
+      <w:proofErr w:type="spellStart"/>
+      <w:r>
+        <w:t>ИТ-проектами</w:t>
+      </w:r>
+      <w:proofErr w:type="spellEnd"/>
+      <w:r>
+        <w:t xml:space="preserve"> </w:t>
+      </w:r>
+      <w:r>
+        <w:t>//</w:t>
+      </w:r>
+      <w:r>
+        <w:rPr>
+          <w:lang w:val="en-US"/>
+        </w:rPr>
+        <w:t>URL</w:t>
+      </w:r>
+      <w:r>
+        <w:t xml:space="preserve">: </w:t>
+      </w:r>
+      <w:r>
+        <w:t xml:space="preserve"> </w:t>
+      </w:r>
+      <w:r>
+        <w:t>http://acceleration.ru/projects-and-seminars/projects/sozdanie-informatsionnoy-sistemy-upravleniya-proektami/</w:t>
+      </w:r>
+      <w:r>
+        <w:t xml:space="preserve"> (Дата обращения 10.01.16)</w:t>
+      </w:r>
+    </w:p>
+    <w:p>
+      <w:pPr>
+        <w:pStyle w:val="ab"/>
+        <w:numPr>
+          <w:ilvl w:val="0"/>
+          <w:numId w:val="43"/>
+        </w:numPr>
+        <w:ind w:left="0" w:firstLine="709"/>
+      </w:pPr>
+      <w:r>
+        <w:t xml:space="preserve">Управление ресурсами проекта </w:t>
+      </w:r>
+      <w:r>
+        <w:t>//</w:t>
+      </w:r>
+      <w:r>
+        <w:rPr>
+          <w:lang w:val="en-US"/>
+        </w:rPr>
+        <w:t>URL</w:t>
+      </w:r>
+      <w:r>
+        <w:t xml:space="preserve">: </w:t>
+      </w:r>
+      <w:r>
+        <w:t xml:space="preserve"> </w:t>
+      </w:r>
+      <w:r>
+        <w:t>http://elevargr.ru/kontrol-resursov-proekta</w:t>
+      </w:r>
+      <w:r>
+        <w:t xml:space="preserve"> (Дата обращения 10.01.16)</w:t>
+      </w:r>
+    </w:p>
+    <w:p>
+      <w:pPr>
+        <w:pStyle w:val="ab"/>
+        <w:numPr>
+          <w:ilvl w:val="0"/>
+          <w:numId w:val="43"/>
+        </w:numPr>
+        <w:ind w:left="0" w:firstLine="709"/>
+      </w:pPr>
+      <w:r>
+        <w:t xml:space="preserve">Системы поддержки принятия решений </w:t>
+      </w:r>
+      <w:r>
+        <w:t>//</w:t>
+      </w:r>
+      <w:r>
+        <w:rPr>
+          <w:lang w:val="en-US"/>
+        </w:rPr>
+        <w:t>URL</w:t>
+      </w:r>
+      <w:r>
+        <w:t xml:space="preserve">: </w:t>
+      </w:r>
+      <w:r>
+        <w:t xml:space="preserve">  </w:t>
+      </w:r>
+      <w:r>
+        <w:t>http://www.mista.ru/gorod/1_3.htm</w:t>
+      </w:r>
+      <w:r>
+        <w:t xml:space="preserve"> (Дата обращения 10.01.16)</w:t>
+      </w:r>
+    </w:p>
+    <w:p>
+      <w:pPr>
+        <w:pStyle w:val="ab"/>
+        <w:numPr>
+          <w:ilvl w:val="0"/>
+          <w:numId w:val="43"/>
+        </w:numPr>
+        <w:ind w:left="0" w:firstLine="709"/>
+      </w:pPr>
+      <w:proofErr w:type="spellStart"/>
+      <w:r>
+        <w:t>Microsoft</w:t>
+      </w:r>
+      <w:proofErr w:type="spellEnd"/>
+      <w:r>
+        <w:t xml:space="preserve"> </w:t>
+      </w:r>
+      <w:proofErr w:type="spellStart"/>
+      <w:r>
+        <w:t>Project</w:t>
+      </w:r>
+      <w:proofErr w:type="spellEnd"/>
+      <w:r>
+        <w:t xml:space="preserve"> </w:t>
+      </w:r>
+      <w:r>
+        <w:t>//</w:t>
+      </w:r>
+      <w:r>
+        <w:rPr>
+          <w:lang w:val="en-US"/>
+        </w:rPr>
+        <w:t>URL</w:t>
+      </w:r>
+      <w:r>
+        <w:t xml:space="preserve">: </w:t>
+      </w:r>
+      <w:r>
+        <w:t xml:space="preserve">   </w:t>
+      </w:r>
+      <w:r>
+        <w:t xml:space="preserve">https://products.office.com/ru-ru/project/project-and-portfolio-management-software </w:t>
+      </w:r>
+      <w:r>
+        <w:t xml:space="preserve"> </w:t>
+      </w:r>
+      <w:r>
+        <w:t>(Дата обращения 10.01.16)</w:t>
+      </w:r>
+    </w:p>
+    <w:p>
+      <w:pPr>
+        <w:pStyle w:val="ab"/>
+        <w:numPr>
+          <w:ilvl w:val="0"/>
+          <w:numId w:val="43"/>
+        </w:numPr>
+        <w:ind w:left="0" w:firstLine="709"/>
+      </w:pPr>
+      <w:proofErr w:type="spellStart"/>
+      <w:r>
+        <w:rPr>
+          <w:lang w:val="en-US"/>
+        </w:rPr>
+        <w:t>Basecamp</w:t>
+      </w:r>
+      <w:proofErr w:type="spellEnd"/>
+      <w:r>
+        <w:t xml:space="preserve"> </w:t>
+      </w:r>
+      <w:r>
+        <w:t>//</w:t>
+      </w:r>
+      <w:r>
+        <w:rPr>
+          <w:lang w:val="en-US"/>
+        </w:rPr>
+        <w:t>URL</w:t>
+      </w:r>
+      <w:r>
+        <w:t xml:space="preserve">: </w:t>
+      </w:r>
+      <w:r>
+        <w:t xml:space="preserve">  </w:t>
+      </w:r>
+      <w:r>
+        <w:t>http://pm-sherpa.com/features/basecamp-alternatives/</w:t>
+      </w:r>
+      <w:r>
+        <w:t xml:space="preserve"> (Дата обращения 10.01.16)</w:t>
+      </w:r>
+    </w:p>
+    <w:p>
+      <w:pPr>
+        <w:pStyle w:val="ab"/>
+        <w:numPr>
+          <w:ilvl w:val="0"/>
+          <w:numId w:val="43"/>
+        </w:numPr>
+        <w:ind w:left="0" w:firstLine="709"/>
+      </w:pPr>
+      <w:proofErr w:type="spellStart"/>
+      <w:r>
+        <w:t>Primavera</w:t>
+      </w:r>
+      <w:proofErr w:type="spellEnd"/>
+      <w:r>
+        <w:t>//</w:t>
+      </w:r>
+      <w:r>
+        <w:rPr>
+          <w:lang w:val="en-US"/>
+        </w:rPr>
+        <w:t>URL</w:t>
+      </w:r>
+      <w:r>
+        <w:t xml:space="preserve">: </w:t>
+      </w:r>
+      <w:r>
+        <w:t xml:space="preserve">  </w:t>
+      </w:r>
+      <w:r>
+        <w:t>http://iteam.ru/publications/project/section_38/article_1068</w:t>
+      </w:r>
+      <w:r>
+        <w:t xml:space="preserve"> (Дата обращения 10.01.16)</w:t>
+      </w:r>
+    </w:p>
+    <w:p>
+      <w:pPr>
+        <w:pStyle w:val="2"/>
+      </w:pPr>
+    </w:p>
+    <w:p/>
     <w:sectPr>
       <w:footerReference w:type="default" r:id="rId22"/>
       <w:endnotePr>
@@ -4527,7 +5497,7 @@
             <w:rPr>
               <w:noProof/>
             </w:rPr>
-            <w:t>5</w:t>
+            <w:t>3</w:t>
           </w:r>
         </w:fldSimple>
       </w:p>
@@ -8854,6 +9824,92 @@
     </w:lvl>
   </w:abstractNum>
   <w:abstractNum w:abstractNumId="35">
+    <w:nsid w:val="630F7FFD"/>
+    <w:multiLevelType w:val="hybridMultilevel"/>
+    <w:tmpl w:val="CE12416C"/>
+    <w:lvl w:ilvl="0" w:tplc="0419000F">
+      <w:start w:val="1"/>
+      <w:numFmt w:val="decimal"/>
+      <w:lvlText w:val="%1."/>
+      <w:lvlJc w:val="left"/>
+      <w:pPr>
+        <w:ind w:left="1429" w:hanging="360"/>
+      </w:pPr>
+    </w:lvl>
+    <w:lvl w:ilvl="1" w:tplc="04190019" w:tentative="1">
+      <w:start w:val="1"/>
+      <w:numFmt w:val="lowerLetter"/>
+      <w:lvlText w:val="%2."/>
+      <w:lvlJc w:val="left"/>
+      <w:pPr>
+        <w:ind w:left="2149" w:hanging="360"/>
+      </w:pPr>
+    </w:lvl>
+    <w:lvl w:ilvl="2" w:tplc="0419001B" w:tentative="1">
+      <w:start w:val="1"/>
+      <w:numFmt w:val="lowerRoman"/>
+      <w:lvlText w:val="%3."/>
+      <w:lvlJc w:val="right"/>
+      <w:pPr>
+        <w:ind w:left="2869" w:hanging="180"/>
+      </w:pPr>
+    </w:lvl>
+    <w:lvl w:ilvl="3" w:tplc="0419000F" w:tentative="1">
+      <w:start w:val="1"/>
+      <w:numFmt w:val="decimal"/>
+      <w:lvlText w:val="%4."/>
+      <w:lvlJc w:val="left"/>
+      <w:pPr>
+        <w:ind w:left="3589" w:hanging="360"/>
+      </w:pPr>
+    </w:lvl>
+    <w:lvl w:ilvl="4" w:tplc="04190019" w:tentative="1">
+      <w:start w:val="1"/>
+      <w:numFmt w:val="lowerLetter"/>
+      <w:lvlText w:val="%5."/>
+      <w:lvlJc w:val="left"/>
+      <w:pPr>
+        <w:ind w:left="4309" w:hanging="360"/>
+      </w:pPr>
+    </w:lvl>
+    <w:lvl w:ilvl="5" w:tplc="0419001B" w:tentative="1">
+      <w:start w:val="1"/>
+      <w:numFmt w:val="lowerRoman"/>
+      <w:lvlText w:val="%6."/>
+      <w:lvlJc w:val="right"/>
+      <w:pPr>
+        <w:ind w:left="5029" w:hanging="180"/>
+      </w:pPr>
+    </w:lvl>
+    <w:lvl w:ilvl="6" w:tplc="0419000F" w:tentative="1">
+      <w:start w:val="1"/>
+      <w:numFmt w:val="decimal"/>
+      <w:lvlText w:val="%7."/>
+      <w:lvlJc w:val="left"/>
+      <w:pPr>
+        <w:ind w:left="5749" w:hanging="360"/>
+      </w:pPr>
+    </w:lvl>
+    <w:lvl w:ilvl="7" w:tplc="04190019" w:tentative="1">
+      <w:start w:val="1"/>
+      <w:numFmt w:val="lowerLetter"/>
+      <w:lvlText w:val="%8."/>
+      <w:lvlJc w:val="left"/>
+      <w:pPr>
+        <w:ind w:left="6469" w:hanging="360"/>
+      </w:pPr>
+    </w:lvl>
+    <w:lvl w:ilvl="8" w:tplc="0419001B" w:tentative="1">
+      <w:start w:val="1"/>
+      <w:numFmt w:val="lowerRoman"/>
+      <w:lvlText w:val="%9."/>
+      <w:lvlJc w:val="right"/>
+      <w:pPr>
+        <w:ind w:left="7189" w:hanging="180"/>
+      </w:pPr>
+    </w:lvl>
+  </w:abstractNum>
+  <w:abstractNum w:abstractNumId="36">
     <w:nsid w:val="6DD00E03"/>
     <w:multiLevelType w:val="hybridMultilevel"/>
     <w:tmpl w:val="7B9A5F8E"/>
@@ -8942,7 +9998,7 @@
       </w:pPr>
     </w:lvl>
   </w:abstractNum>
-  <w:abstractNum w:abstractNumId="36">
+  <w:abstractNum w:abstractNumId="37">
     <w:nsid w:val="6EE93359"/>
     <w:multiLevelType w:val="hybridMultilevel"/>
     <w:tmpl w:val="179ACA30"/>
@@ -9055,7 +10111,7 @@
       </w:rPr>
     </w:lvl>
   </w:abstractNum>
-  <w:abstractNum w:abstractNumId="37">
+  <w:abstractNum w:abstractNumId="38">
     <w:nsid w:val="72544885"/>
     <w:multiLevelType w:val="hybridMultilevel"/>
     <w:tmpl w:val="8E8AB3A2"/>
@@ -9141,7 +10197,7 @@
       </w:pPr>
     </w:lvl>
   </w:abstractNum>
-  <w:abstractNum w:abstractNumId="38">
+  <w:abstractNum w:abstractNumId="39">
     <w:nsid w:val="752E318C"/>
     <w:multiLevelType w:val="hybridMultilevel"/>
     <w:tmpl w:val="1FD80818"/>
@@ -9230,7 +10286,7 @@
       </w:pPr>
     </w:lvl>
   </w:abstractNum>
-  <w:abstractNum w:abstractNumId="39">
+  <w:abstractNum w:abstractNumId="40">
     <w:nsid w:val="7B262D7B"/>
     <w:multiLevelType w:val="hybridMultilevel"/>
     <w:tmpl w:val="1626161E"/>
@@ -9343,7 +10399,7 @@
       </w:rPr>
     </w:lvl>
   </w:abstractNum>
-  <w:abstractNum w:abstractNumId="40">
+  <w:abstractNum w:abstractNumId="41">
     <w:nsid w:val="7D627130"/>
     <w:multiLevelType w:val="hybridMultilevel"/>
     <w:tmpl w:val="35A8E2F8"/>
@@ -9432,7 +10488,7 @@
       </w:pPr>
     </w:lvl>
   </w:abstractNum>
-  <w:abstractNum w:abstractNumId="41">
+  <w:abstractNum w:abstractNumId="42">
     <w:nsid w:val="7F8150B8"/>
     <w:multiLevelType w:val="hybridMultilevel"/>
     <w:tmpl w:val="C8447DA4"/>
@@ -9549,13 +10605,13 @@
     <w:abstractNumId w:val="10"/>
   </w:num>
   <w:num w:numId="2">
-    <w:abstractNumId w:val="36"/>
+    <w:abstractNumId w:val="37"/>
   </w:num>
   <w:num w:numId="3">
     <w:abstractNumId w:val="4"/>
   </w:num>
   <w:num w:numId="4">
-    <w:abstractNumId w:val="39"/>
+    <w:abstractNumId w:val="40"/>
   </w:num>
   <w:num w:numId="5">
     <w:abstractNumId w:val="22"/>
@@ -9582,10 +10638,10 @@
     <w:abstractNumId w:val="15"/>
   </w:num>
   <w:num w:numId="13">
-    <w:abstractNumId w:val="40"/>
+    <w:abstractNumId w:val="41"/>
   </w:num>
   <w:num w:numId="14">
-    <w:abstractNumId w:val="38"/>
+    <w:abstractNumId w:val="39"/>
   </w:num>
   <w:num w:numId="15">
     <w:abstractNumId w:val="11"/>
@@ -9597,10 +10653,10 @@
     <w:abstractNumId w:val="26"/>
   </w:num>
   <w:num w:numId="18">
-    <w:abstractNumId w:val="37"/>
+    <w:abstractNumId w:val="38"/>
   </w:num>
   <w:num w:numId="19">
-    <w:abstractNumId w:val="35"/>
+    <w:abstractNumId w:val="36"/>
   </w:num>
   <w:num w:numId="20">
     <w:abstractNumId w:val="3"/>
@@ -9660,7 +10716,7 @@
     <w:abstractNumId w:val="31"/>
   </w:num>
   <w:num w:numId="39">
-    <w:abstractNumId w:val="41"/>
+    <w:abstractNumId w:val="42"/>
   </w:num>
   <w:num w:numId="40">
     <w:abstractNumId w:val="13"/>
@@ -9670,6 +10726,9 @@
   </w:num>
   <w:num w:numId="42">
     <w:abstractNumId w:val="23"/>
+  </w:num>
+  <w:num w:numId="43">
+    <w:abstractNumId w:val="35"/>
   </w:num>
   <w:numIdMacAtCleanup w:val="15"/>
 </w:numbering>
@@ -10591,7 +11650,7 @@
 </file>
 
 <file path=customXml/itemProps1.xml><?xml version="1.0" encoding="utf-8"?>
-<ds:datastoreItem xmlns:ds="http://schemas.openxmlformats.org/officeDocument/2006/customXml" ds:itemID="{B8CAC0FD-D2CE-4672-9051-F0373ECA0CDF}">
+<ds:datastoreItem xmlns:ds="http://schemas.openxmlformats.org/officeDocument/2006/customXml" ds:itemID="{15BFF82B-F24D-4E2F-B99A-C67DA87C5E28}">
   <ds:schemaRefs>
     <ds:schemaRef ds:uri="http://schemas.openxmlformats.org/officeDocument/2006/bibliography"/>
   </ds:schemaRefs>

</xml_diff>